<commit_message>
Updated Document with Database and Table related queries
</commit_message>
<xml_diff>
--- a/MySQL_Material.docx
+++ b/MySQL_Material.docx
@@ -6,11 +6,19 @@
       <w:pPr>
         <w:jc w:val="center"/>
         <w:rPr>
-          <w:lang w:val="en-US"/>
-        </w:rPr>
-      </w:pPr>
-      <w:r>
-        <w:rPr>
+          <w:b/>
+          <w:bCs/>
+          <w:sz w:val="32"/>
+          <w:szCs w:val="32"/>
+          <w:lang w:val="en-US"/>
+        </w:rPr>
+      </w:pPr>
+      <w:r>
+        <w:rPr>
+          <w:b/>
+          <w:bCs/>
+          <w:sz w:val="32"/>
+          <w:szCs w:val="32"/>
           <w:lang w:val="en-US"/>
         </w:rPr>
         <w:t>MySQL</w:t>
@@ -20,19 +28,38 @@
       <w:pPr>
         <w:jc w:val="center"/>
         <w:rPr>
-          <w:lang w:val="en-US"/>
-        </w:rPr>
-      </w:pPr>
-    </w:p>
-    <w:p>
-      <w:pPr>
-        <w:spacing w:after="0"/>
-        <w:rPr>
-          <w:lang w:val="en-US"/>
-        </w:rPr>
-      </w:pPr>
-      <w:r>
-        <w:rPr>
+          <w:b/>
+          <w:bCs/>
+          <w:lang w:val="en-US"/>
+        </w:rPr>
+      </w:pPr>
+      <w:r>
+        <w:rPr>
+          <w:b/>
+          <w:bCs/>
+          <w:lang w:val="en-US"/>
+        </w:rPr>
+        <w:t>DATABASE</w:t>
+      </w:r>
+    </w:p>
+    <w:p>
+      <w:pPr>
+        <w:spacing w:after="0"/>
+        <w:ind w:left="720"/>
+        <w:rPr>
+          <w:b/>
+          <w:bCs/>
+          <w:sz w:val="22"/>
+          <w:szCs w:val="22"/>
+          <w:lang w:val="en-US"/>
+        </w:rPr>
+      </w:pPr>
+      <w:r>
+        <w:rPr>
+          <w:b/>
+          <w:bCs/>
+          <w:sz w:val="22"/>
+          <w:szCs w:val="22"/>
           <w:lang w:val="en-US"/>
         </w:rPr>
         <w:t>Database Creation:</w:t>
@@ -41,6 +68,7 @@
     <w:p>
       <w:pPr>
         <w:spacing w:after="0"/>
+        <w:ind w:left="720"/>
         <w:rPr>
           <w:sz w:val="18"/>
           <w:szCs w:val="18"/>
@@ -59,12 +87,30 @@
           <w:szCs w:val="18"/>
           <w:lang w:val="en-US"/>
         </w:rPr>
-        <w:t>CREATE DATABASE {Database Name};</w:t>
-      </w:r>
-    </w:p>
-    <w:p>
-      <w:pPr>
-        <w:spacing w:after="0"/>
+        <w:t>CREATE DATABASE {</w:t>
+      </w:r>
+      <w:r>
+        <w:rPr>
+          <w:rFonts w:ascii="Times New Roman" w:hAnsi="Times New Roman" w:cs="Times New Roman"/>
+          <w:sz w:val="16"/>
+          <w:szCs w:val="16"/>
+          <w:lang w:val="en-US"/>
+        </w:rPr>
+        <w:t>Database Name</w:t>
+      </w:r>
+      <w:r>
+        <w:rPr>
+          <w:sz w:val="18"/>
+          <w:szCs w:val="18"/>
+          <w:lang w:val="en-US"/>
+        </w:rPr>
+        <w:t>};</w:t>
+      </w:r>
+    </w:p>
+    <w:p>
+      <w:pPr>
+        <w:spacing w:after="0"/>
+        <w:ind w:left="720"/>
         <w:rPr>
           <w:sz w:val="18"/>
           <w:szCs w:val="18"/>
@@ -84,21 +130,32 @@
     <w:p>
       <w:pPr>
         <w:spacing w:after="0"/>
-        <w:rPr>
-          <w:sz w:val="18"/>
-          <w:szCs w:val="18"/>
-          <w:lang w:val="en-US"/>
-        </w:rPr>
-      </w:pPr>
-    </w:p>
-    <w:p>
-      <w:pPr>
-        <w:rPr>
-          <w:lang w:val="en-US"/>
-        </w:rPr>
-      </w:pPr>
-      <w:r>
-        <w:rPr>
+        <w:ind w:left="720"/>
+        <w:rPr>
+          <w:sz w:val="18"/>
+          <w:szCs w:val="18"/>
+          <w:lang w:val="en-US"/>
+        </w:rPr>
+      </w:pPr>
+    </w:p>
+    <w:p>
+      <w:pPr>
+        <w:spacing w:after="0"/>
+        <w:ind w:left="720"/>
+        <w:rPr>
+          <w:b/>
+          <w:bCs/>
+          <w:sz w:val="22"/>
+          <w:szCs w:val="22"/>
+          <w:lang w:val="en-US"/>
+        </w:rPr>
+      </w:pPr>
+      <w:r>
+        <w:rPr>
+          <w:b/>
+          <w:bCs/>
+          <w:sz w:val="22"/>
+          <w:szCs w:val="22"/>
           <w:lang w:val="en-US"/>
         </w:rPr>
         <w:t>Switch Between Database:</w:t>
@@ -107,6 +164,7 @@
     <w:p>
       <w:pPr>
         <w:spacing w:after="0"/>
+        <w:ind w:left="720"/>
         <w:rPr>
           <w:sz w:val="18"/>
           <w:szCs w:val="18"/>
@@ -125,12 +183,30 @@
           <w:szCs w:val="18"/>
           <w:lang w:val="en-US"/>
         </w:rPr>
-        <w:t>USE {Database Name};</w:t>
-      </w:r>
-    </w:p>
-    <w:p>
-      <w:pPr>
-        <w:spacing w:after="0"/>
+        <w:t>USE {</w:t>
+      </w:r>
+      <w:r>
+        <w:rPr>
+          <w:rFonts w:ascii="Times New Roman" w:hAnsi="Times New Roman" w:cs="Times New Roman"/>
+          <w:sz w:val="16"/>
+          <w:szCs w:val="16"/>
+          <w:lang w:val="en-US"/>
+        </w:rPr>
+        <w:t>Database Name</w:t>
+      </w:r>
+      <w:r>
+        <w:rPr>
+          <w:sz w:val="18"/>
+          <w:szCs w:val="18"/>
+          <w:lang w:val="en-US"/>
+        </w:rPr>
+        <w:t>};</w:t>
+      </w:r>
+    </w:p>
+    <w:p>
+      <w:pPr>
+        <w:spacing w:after="0"/>
+        <w:ind w:left="720"/>
         <w:rPr>
           <w:sz w:val="18"/>
           <w:szCs w:val="18"/>
@@ -154,14 +230,2242 @@
     </w:p>
     <w:p>
       <w:pPr>
-        <w:rPr>
-          <w:lang w:val="en-US"/>
-        </w:rPr>
-      </w:pPr>
+        <w:spacing w:after="0"/>
+        <w:ind w:left="720"/>
+        <w:rPr>
+          <w:sz w:val="18"/>
+          <w:szCs w:val="18"/>
+          <w:lang w:val="en-US"/>
+        </w:rPr>
+      </w:pPr>
+    </w:p>
+    <w:p>
+      <w:pPr>
+        <w:spacing w:after="0"/>
+        <w:ind w:left="720"/>
+        <w:rPr>
+          <w:b/>
+          <w:bCs/>
+          <w:sz w:val="22"/>
+          <w:szCs w:val="22"/>
+          <w:lang w:val="en-US"/>
+        </w:rPr>
+      </w:pPr>
+      <w:r>
+        <w:rPr>
+          <w:b/>
+          <w:bCs/>
+          <w:sz w:val="22"/>
+          <w:szCs w:val="22"/>
+          <w:lang w:val="en-US"/>
+        </w:rPr>
+        <w:t>Deleting the Database:</w:t>
+      </w:r>
+    </w:p>
+    <w:p>
+      <w:pPr>
+        <w:spacing w:after="0"/>
+        <w:ind w:left="720"/>
+        <w:rPr>
+          <w:sz w:val="18"/>
+          <w:szCs w:val="18"/>
+          <w:lang w:val="en-US"/>
+        </w:rPr>
+      </w:pPr>
+      <w:r>
+        <w:rPr>
+          <w:lang w:val="en-US"/>
+        </w:rPr>
+        <w:tab/>
+      </w:r>
+      <w:r>
+        <w:rPr>
+          <w:sz w:val="18"/>
+          <w:szCs w:val="18"/>
+          <w:lang w:val="en-US"/>
+        </w:rPr>
+        <w:t>DROP {</w:t>
+      </w:r>
+      <w:r>
+        <w:rPr>
+          <w:rFonts w:ascii="Times New Roman" w:hAnsi="Times New Roman" w:cs="Times New Roman"/>
+          <w:sz w:val="16"/>
+          <w:szCs w:val="16"/>
+          <w:lang w:val="en-US"/>
+        </w:rPr>
+        <w:t>Database Name</w:t>
+      </w:r>
+      <w:r>
+        <w:rPr>
+          <w:sz w:val="18"/>
+          <w:szCs w:val="18"/>
+          <w:lang w:val="en-US"/>
+        </w:rPr>
+        <w:t>};</w:t>
+      </w:r>
+    </w:p>
+    <w:p>
+      <w:pPr>
+        <w:spacing w:after="0"/>
+        <w:ind w:left="720"/>
+        <w:rPr>
+          <w:sz w:val="18"/>
+          <w:szCs w:val="18"/>
+          <w:lang w:val="en-US"/>
+        </w:rPr>
+      </w:pPr>
+      <w:r>
+        <w:rPr>
+          <w:sz w:val="18"/>
+          <w:szCs w:val="18"/>
+          <w:lang w:val="en-US"/>
+        </w:rPr>
+        <w:tab/>
+        <w:t>Ex: DROP coffee_store;</w:t>
+      </w:r>
+    </w:p>
+    <w:p>
+      <w:pPr>
+        <w:spacing w:after="0"/>
+        <w:ind w:left="720"/>
+        <w:rPr>
+          <w:sz w:val="18"/>
+          <w:szCs w:val="18"/>
+          <w:lang w:val="en-US"/>
+        </w:rPr>
+      </w:pPr>
+    </w:p>
+    <w:p>
+      <w:pPr>
+        <w:spacing w:after="0"/>
+        <w:ind w:left="720"/>
+        <w:rPr>
+          <w:b/>
+          <w:bCs/>
+          <w:sz w:val="22"/>
+          <w:szCs w:val="22"/>
+          <w:lang w:val="en-US"/>
+        </w:rPr>
+      </w:pPr>
+      <w:r>
+        <w:rPr>
+          <w:b/>
+          <w:bCs/>
+          <w:sz w:val="22"/>
+          <w:szCs w:val="22"/>
+          <w:lang w:val="en-US"/>
+        </w:rPr>
+        <w:t xml:space="preserve">View Entire </w:t>
+      </w:r>
+      <w:r>
+        <w:rPr>
+          <w:b/>
+          <w:bCs/>
+          <w:sz w:val="22"/>
+          <w:szCs w:val="22"/>
+          <w:lang w:val="en-US"/>
+        </w:rPr>
+        <w:t xml:space="preserve">Available </w:t>
+      </w:r>
+      <w:r>
+        <w:rPr>
+          <w:b/>
+          <w:bCs/>
+          <w:sz w:val="22"/>
+          <w:szCs w:val="22"/>
+          <w:lang w:val="en-US"/>
+        </w:rPr>
+        <w:t>Database:</w:t>
+      </w:r>
+    </w:p>
+    <w:p>
+      <w:pPr>
+        <w:spacing w:after="0"/>
+        <w:ind w:left="720"/>
+        <w:rPr>
+          <w:sz w:val="18"/>
+          <w:szCs w:val="18"/>
+        </w:rPr>
+      </w:pPr>
+      <w:r>
+        <w:rPr>
+          <w:sz w:val="18"/>
+          <w:szCs w:val="18"/>
+          <w:lang w:val="en-US"/>
+        </w:rPr>
+        <w:tab/>
+      </w:r>
+      <w:r>
+        <w:rPr>
+          <w:sz w:val="18"/>
+          <w:szCs w:val="18"/>
+        </w:rPr>
+        <w:t>SHOW DATABASES</w:t>
+      </w:r>
+      <w:r>
+        <w:rPr>
+          <w:sz w:val="18"/>
+          <w:szCs w:val="18"/>
+        </w:rPr>
+        <w:t>;</w:t>
+      </w:r>
+    </w:p>
+    <w:p>
+      <w:pPr>
+        <w:spacing w:after="0"/>
+        <w:rPr>
+          <w:sz w:val="18"/>
+          <w:szCs w:val="18"/>
+          <w:lang w:val="en-US"/>
+        </w:rPr>
+      </w:pPr>
+    </w:p>
+    <w:p>
+      <w:pPr>
+        <w:spacing w:after="0"/>
+        <w:jc w:val="center"/>
+        <w:rPr>
+          <w:b/>
+          <w:bCs/>
+          <w:sz w:val="28"/>
+          <w:szCs w:val="28"/>
+          <w:lang w:val="en-US"/>
+        </w:rPr>
+      </w:pPr>
+      <w:r>
+        <w:rPr>
+          <w:b/>
+          <w:bCs/>
+          <w:sz w:val="28"/>
+          <w:szCs w:val="28"/>
+          <w:lang w:val="en-US"/>
+        </w:rPr>
+        <w:t>TABLES</w:t>
+      </w:r>
+    </w:p>
+    <w:p>
+      <w:pPr>
+        <w:spacing w:after="0"/>
+        <w:ind w:left="720"/>
+        <w:rPr>
+          <w:b/>
+          <w:bCs/>
+          <w:sz w:val="22"/>
+          <w:szCs w:val="22"/>
+          <w:lang w:val="en-US"/>
+        </w:rPr>
+      </w:pPr>
+      <w:r>
+        <w:rPr>
+          <w:b/>
+          <w:bCs/>
+          <w:sz w:val="22"/>
+          <w:szCs w:val="22"/>
+          <w:lang w:val="en-US"/>
+        </w:rPr>
+        <w:t>Creating a Table:</w:t>
+      </w:r>
+    </w:p>
+    <w:p>
+      <w:pPr>
+        <w:spacing w:after="0"/>
+        <w:ind w:left="720"/>
+        <w:rPr>
+          <w:b/>
+          <w:bCs/>
+          <w:sz w:val="21"/>
+          <w:szCs w:val="21"/>
+          <w:lang w:val="en-US"/>
+        </w:rPr>
+      </w:pPr>
+      <w:r>
+        <w:rPr>
+          <w:b/>
+          <w:bCs/>
+          <w:lang w:val="en-US"/>
+        </w:rPr>
+        <w:t xml:space="preserve">     </w:t>
+      </w:r>
+      <w:r>
+        <w:rPr>
+          <w:b/>
+          <w:bCs/>
+          <w:sz w:val="21"/>
+          <w:szCs w:val="21"/>
+          <w:lang w:val="en-US"/>
+        </w:rPr>
+        <w:t>With Foreign Key:</w:t>
+      </w:r>
+    </w:p>
+    <w:p>
+      <w:pPr>
+        <w:spacing w:after="0"/>
+        <w:ind w:left="720"/>
+        <w:rPr>
+          <w:sz w:val="18"/>
+          <w:szCs w:val="18"/>
+          <w:lang w:val="en-US"/>
+        </w:rPr>
+      </w:pPr>
+      <w:r>
+        <w:rPr>
+          <w:sz w:val="18"/>
+          <w:szCs w:val="18"/>
+          <w:lang w:val="en-US"/>
+        </w:rPr>
+        <w:tab/>
+        <w:t>CREATE</w:t>
+      </w:r>
+      <w:r>
+        <w:rPr>
+          <w:sz w:val="18"/>
+          <w:szCs w:val="18"/>
+          <w:lang w:val="en-US"/>
+        </w:rPr>
+        <w:t xml:space="preserve"> TABLE {</w:t>
+      </w:r>
+      <w:r>
+        <w:rPr>
+          <w:rFonts w:ascii="Times New Roman" w:hAnsi="Times New Roman" w:cs="Times New Roman"/>
+          <w:sz w:val="16"/>
+          <w:szCs w:val="16"/>
+          <w:lang w:val="en-US"/>
+        </w:rPr>
+        <w:t>Table Name</w:t>
+      </w:r>
+      <w:r>
+        <w:rPr>
+          <w:sz w:val="18"/>
+          <w:szCs w:val="18"/>
+          <w:lang w:val="en-US"/>
+        </w:rPr>
+        <w:t>}</w:t>
+      </w:r>
+    </w:p>
+    <w:p>
+      <w:pPr>
+        <w:spacing w:after="0"/>
+        <w:ind w:left="720" w:firstLine="720"/>
+        <w:rPr>
+          <w:sz w:val="18"/>
+          <w:szCs w:val="18"/>
+          <w:lang w:val="en-US"/>
+        </w:rPr>
+      </w:pPr>
+      <w:r>
+        <w:rPr>
+          <w:sz w:val="18"/>
+          <w:szCs w:val="18"/>
+          <w:lang w:val="en-US"/>
+        </w:rPr>
+        <w:t>(</w:t>
+      </w:r>
+    </w:p>
+    <w:p>
+      <w:pPr>
+        <w:spacing w:after="0"/>
+        <w:ind w:left="720" w:firstLine="720"/>
+        <w:rPr>
+          <w:rFonts w:ascii="Times New Roman" w:hAnsi="Times New Roman" w:cs="Times New Roman"/>
+          <w:sz w:val="16"/>
+          <w:szCs w:val="16"/>
+          <w:lang w:val="en-US"/>
+        </w:rPr>
+      </w:pPr>
+      <w:r>
+        <w:rPr>
+          <w:rFonts w:ascii="Times New Roman" w:hAnsi="Times New Roman" w:cs="Times New Roman"/>
+          <w:sz w:val="16"/>
+          <w:szCs w:val="16"/>
+          <w:lang w:val="en-US"/>
+        </w:rPr>
+        <w:t xml:space="preserve">   {Column Name} {Data </w:t>
+      </w:r>
+      <w:r>
+        <w:rPr>
+          <w:rFonts w:ascii="Times New Roman" w:hAnsi="Times New Roman" w:cs="Times New Roman"/>
+          <w:sz w:val="16"/>
+          <w:szCs w:val="16"/>
+          <w:lang w:val="en-US"/>
+        </w:rPr>
+        <w:t>Type} {</w:t>
+      </w:r>
+      <w:r>
+        <w:rPr>
+          <w:rFonts w:ascii="Times New Roman" w:hAnsi="Times New Roman" w:cs="Times New Roman"/>
+          <w:sz w:val="16"/>
+          <w:szCs w:val="16"/>
+          <w:lang w:val="en-US"/>
+        </w:rPr>
+        <w:t xml:space="preserve">auto </w:t>
+      </w:r>
+      <w:r>
+        <w:rPr>
+          <w:rFonts w:ascii="Times New Roman" w:hAnsi="Times New Roman" w:cs="Times New Roman"/>
+          <w:sz w:val="16"/>
+          <w:szCs w:val="16"/>
+          <w:lang w:val="en-US"/>
+        </w:rPr>
+        <w:t>Increment} {</w:t>
+      </w:r>
+      <w:r>
+        <w:rPr>
+          <w:rFonts w:ascii="Times New Roman" w:hAnsi="Times New Roman" w:cs="Times New Roman"/>
+          <w:sz w:val="16"/>
+          <w:szCs w:val="16"/>
+          <w:lang w:val="en-US"/>
+        </w:rPr>
+        <w:t>Primary Key (OR) Foreign Key} {NULL (OR) NOT NULL}</w:t>
+      </w:r>
+      <w:r>
+        <w:rPr>
+          <w:rFonts w:ascii="Times New Roman" w:hAnsi="Times New Roman" w:cs="Times New Roman"/>
+          <w:sz w:val="16"/>
+          <w:szCs w:val="16"/>
+          <w:lang w:val="en-US"/>
+        </w:rPr>
+        <w:t>,</w:t>
+      </w:r>
+    </w:p>
+    <w:p>
+      <w:pPr>
+        <w:spacing w:after="0"/>
+        <w:ind w:left="720" w:firstLine="720"/>
+        <w:rPr>
+          <w:sz w:val="18"/>
+          <w:szCs w:val="18"/>
+          <w:lang w:val="en-US"/>
+        </w:rPr>
+      </w:pPr>
+      <w:r>
+        <w:rPr>
+          <w:rFonts w:ascii="Times New Roman" w:hAnsi="Times New Roman" w:cs="Times New Roman"/>
+          <w:sz w:val="16"/>
+          <w:szCs w:val="16"/>
+          <w:lang w:val="en-US"/>
+        </w:rPr>
+        <w:t xml:space="preserve">    </w:t>
+      </w:r>
+      <w:r>
+        <w:rPr>
+          <w:sz w:val="18"/>
+          <w:szCs w:val="18"/>
+          <w:lang w:val="en-US"/>
+        </w:rPr>
+        <w:t>FOREIGN KEY (</w:t>
+      </w:r>
+      <w:r>
+        <w:rPr>
+          <w:sz w:val="18"/>
+          <w:szCs w:val="18"/>
+          <w:lang w:val="en-US"/>
+        </w:rPr>
+        <w:t>{</w:t>
+      </w:r>
+      <w:r>
+        <w:rPr>
+          <w:rFonts w:ascii="Times New Roman" w:hAnsi="Times New Roman" w:cs="Times New Roman"/>
+          <w:sz w:val="16"/>
+          <w:szCs w:val="16"/>
+          <w:lang w:val="en-US"/>
+        </w:rPr>
+        <w:t>Column Name</w:t>
+      </w:r>
+      <w:r>
+        <w:rPr>
+          <w:sz w:val="18"/>
+          <w:szCs w:val="18"/>
+          <w:lang w:val="en-US"/>
+        </w:rPr>
+        <w:t>}</w:t>
+      </w:r>
+      <w:r>
+        <w:rPr>
+          <w:sz w:val="18"/>
+          <w:szCs w:val="18"/>
+          <w:lang w:val="en-US"/>
+        </w:rPr>
+        <w:t xml:space="preserve">) REFERENCES </w:t>
+      </w:r>
+      <w:r>
+        <w:rPr>
+          <w:sz w:val="18"/>
+          <w:szCs w:val="18"/>
+          <w:lang w:val="en-US"/>
+        </w:rPr>
+        <w:t>(</w:t>
+      </w:r>
+      <w:r>
+        <w:rPr>
+          <w:rFonts w:ascii="Times New Roman" w:hAnsi="Times New Roman" w:cs="Times New Roman"/>
+          <w:sz w:val="16"/>
+          <w:szCs w:val="16"/>
+          <w:lang w:val="en-US"/>
+        </w:rPr>
+        <w:t>{Parent Table Name}</w:t>
+      </w:r>
+      <w:r>
+        <w:rPr>
+          <w:sz w:val="18"/>
+          <w:szCs w:val="18"/>
+          <w:lang w:val="en-US"/>
+        </w:rPr>
+        <w:t xml:space="preserve">) </w:t>
+      </w:r>
+      <w:r>
+        <w:rPr>
+          <w:rFonts w:cs="Times New Roman"/>
+          <w:sz w:val="18"/>
+          <w:szCs w:val="18"/>
+          <w:lang w:val="en-US"/>
+        </w:rPr>
+        <w:t>(</w:t>
+      </w:r>
+      <w:r>
+        <w:rPr>
+          <w:rFonts w:ascii="Times New Roman" w:hAnsi="Times New Roman" w:cs="Times New Roman"/>
+          <w:sz w:val="16"/>
+          <w:szCs w:val="16"/>
+          <w:lang w:val="en-US"/>
+        </w:rPr>
+        <w:t>{Parent Table Primary Key Column Name}</w:t>
+      </w:r>
+      <w:r>
+        <w:rPr>
+          <w:sz w:val="18"/>
+          <w:szCs w:val="18"/>
+          <w:lang w:val="en-US"/>
+        </w:rPr>
+        <w:t>)</w:t>
+      </w:r>
+    </w:p>
+    <w:p>
+      <w:pPr>
+        <w:spacing w:after="0"/>
+        <w:ind w:left="720" w:firstLine="720"/>
+        <w:rPr>
+          <w:sz w:val="18"/>
+          <w:szCs w:val="18"/>
+          <w:lang w:val="en-US"/>
+        </w:rPr>
+      </w:pPr>
+      <w:r>
+        <w:rPr>
+          <w:sz w:val="18"/>
+          <w:szCs w:val="18"/>
+          <w:lang w:val="en-US"/>
+        </w:rPr>
+        <w:t>);</w:t>
+      </w:r>
+    </w:p>
+    <w:p>
+      <w:pPr>
+        <w:spacing w:after="0"/>
+        <w:ind w:left="720" w:firstLine="720"/>
+        <w:rPr>
+          <w:sz w:val="18"/>
+          <w:szCs w:val="18"/>
+          <w:lang w:val="en-US"/>
+        </w:rPr>
+      </w:pPr>
+    </w:p>
+    <w:p>
+      <w:pPr>
+        <w:spacing w:after="0"/>
+        <w:ind w:left="720" w:firstLine="720"/>
+        <w:rPr>
+          <w:sz w:val="18"/>
+          <w:szCs w:val="18"/>
+          <w:lang w:val="en-US"/>
+        </w:rPr>
+      </w:pPr>
+      <w:r>
+        <w:rPr>
+          <w:sz w:val="18"/>
+          <w:szCs w:val="18"/>
+          <w:lang w:val="en-US"/>
+        </w:rPr>
+        <w:t>Ex:</w:t>
+      </w:r>
+    </w:p>
+    <w:p>
+      <w:pPr>
+        <w:spacing w:after="0"/>
+        <w:ind w:left="720" w:firstLine="720"/>
+        <w:rPr>
+          <w:sz w:val="18"/>
+          <w:szCs w:val="18"/>
+          <w:lang w:val="en-US"/>
+        </w:rPr>
+      </w:pPr>
+      <w:r>
+        <w:rPr>
+          <w:sz w:val="18"/>
+          <w:szCs w:val="18"/>
+          <w:lang w:val="en-US"/>
+        </w:rPr>
+        <w:t>CREATE TABLE orders</w:t>
+      </w:r>
+      <w:r>
+        <w:rPr>
+          <w:sz w:val="18"/>
+          <w:szCs w:val="18"/>
+          <w:lang w:val="en-US"/>
+        </w:rPr>
+        <w:t xml:space="preserve"> </w:t>
+      </w:r>
+    </w:p>
+    <w:p>
+      <w:pPr>
+        <w:spacing w:after="0"/>
+        <w:ind w:left="720" w:firstLine="720"/>
+        <w:rPr>
+          <w:sz w:val="18"/>
+          <w:szCs w:val="18"/>
+          <w:lang w:val="en-US"/>
+        </w:rPr>
+      </w:pPr>
+      <w:r>
+        <w:rPr>
+          <w:sz w:val="18"/>
+          <w:szCs w:val="18"/>
+          <w:lang w:val="en-US"/>
+        </w:rPr>
+        <w:t>(</w:t>
+      </w:r>
+    </w:p>
+    <w:p>
+      <w:pPr>
+        <w:spacing w:after="0"/>
+        <w:ind w:left="1440" w:firstLine="720"/>
+        <w:rPr>
+          <w:sz w:val="18"/>
+          <w:szCs w:val="18"/>
+          <w:lang w:val="en-US"/>
+        </w:rPr>
+      </w:pPr>
+      <w:r>
+        <w:rPr>
+          <w:sz w:val="18"/>
+          <w:szCs w:val="18"/>
+          <w:lang w:val="en-US"/>
+        </w:rPr>
+        <w:t xml:space="preserve">   </w:t>
+      </w:r>
+      <w:r>
+        <w:rPr>
+          <w:b/>
+          <w:bCs/>
+          <w:sz w:val="18"/>
+          <w:szCs w:val="18"/>
+          <w:lang w:val="en-US"/>
+        </w:rPr>
+        <w:t>id</w:t>
+      </w:r>
+      <w:r>
+        <w:rPr>
+          <w:sz w:val="18"/>
+          <w:szCs w:val="18"/>
+          <w:lang w:val="en-US"/>
+        </w:rPr>
+        <w:t xml:space="preserve"> INT auto_increment PRIMARY KEY,</w:t>
+      </w:r>
+    </w:p>
+    <w:p>
+      <w:pPr>
+        <w:spacing w:after="0"/>
+        <w:ind w:left="1440" w:firstLine="720"/>
+        <w:rPr>
+          <w:sz w:val="18"/>
+          <w:szCs w:val="18"/>
+          <w:lang w:val="en-US"/>
+        </w:rPr>
+      </w:pPr>
+      <w:r>
+        <w:rPr>
+          <w:sz w:val="18"/>
+          <w:szCs w:val="18"/>
+          <w:lang w:val="en-US"/>
+        </w:rPr>
+        <w:t xml:space="preserve">    </w:t>
+      </w:r>
+      <w:r>
+        <w:rPr>
+          <w:b/>
+          <w:bCs/>
+          <w:sz w:val="18"/>
+          <w:szCs w:val="18"/>
+          <w:lang w:val="en-US"/>
+        </w:rPr>
+        <w:t>customer_id</w:t>
+      </w:r>
+      <w:r>
+        <w:rPr>
+          <w:sz w:val="18"/>
+          <w:szCs w:val="18"/>
+          <w:lang w:val="en-US"/>
+        </w:rPr>
+        <w:t xml:space="preserve"> INT,</w:t>
+      </w:r>
+    </w:p>
+    <w:p>
+      <w:pPr>
+        <w:spacing w:after="0"/>
+        <w:ind w:left="1440" w:firstLine="720"/>
+        <w:rPr>
+          <w:sz w:val="18"/>
+          <w:szCs w:val="18"/>
+          <w:lang w:val="en-US"/>
+        </w:rPr>
+      </w:pPr>
+      <w:r>
+        <w:rPr>
+          <w:sz w:val="18"/>
+          <w:szCs w:val="18"/>
+          <w:lang w:val="en-US"/>
+        </w:rPr>
+        <w:t xml:space="preserve">    </w:t>
+      </w:r>
+      <w:r>
+        <w:rPr>
+          <w:b/>
+          <w:bCs/>
+          <w:sz w:val="18"/>
+          <w:szCs w:val="18"/>
+          <w:lang w:val="en-US"/>
+        </w:rPr>
+        <w:t>product_id</w:t>
+      </w:r>
+      <w:r>
+        <w:rPr>
+          <w:sz w:val="18"/>
+          <w:szCs w:val="18"/>
+          <w:lang w:val="en-US"/>
+        </w:rPr>
+        <w:t xml:space="preserve"> INT,</w:t>
+      </w:r>
+    </w:p>
+    <w:p>
+      <w:pPr>
+        <w:spacing w:after="0"/>
+        <w:ind w:left="1440" w:firstLine="720"/>
+        <w:rPr>
+          <w:sz w:val="18"/>
+          <w:szCs w:val="18"/>
+          <w:lang w:val="en-US"/>
+        </w:rPr>
+      </w:pPr>
+      <w:r>
+        <w:rPr>
+          <w:sz w:val="18"/>
+          <w:szCs w:val="18"/>
+          <w:lang w:val="en-US"/>
+        </w:rPr>
+        <w:t xml:space="preserve">    </w:t>
+      </w:r>
+      <w:r>
+        <w:rPr>
+          <w:b/>
+          <w:bCs/>
+          <w:sz w:val="18"/>
+          <w:szCs w:val="18"/>
+          <w:lang w:val="en-US"/>
+        </w:rPr>
+        <w:t>order_time</w:t>
+      </w:r>
+      <w:r>
+        <w:rPr>
+          <w:sz w:val="18"/>
+          <w:szCs w:val="18"/>
+          <w:lang w:val="en-US"/>
+        </w:rPr>
+        <w:t xml:space="preserve"> DATETIME,</w:t>
+      </w:r>
+    </w:p>
+    <w:p>
+      <w:pPr>
+        <w:spacing w:after="0"/>
+        <w:ind w:left="1440" w:firstLine="720"/>
+        <w:rPr>
+          <w:sz w:val="18"/>
+          <w:szCs w:val="18"/>
+          <w:lang w:val="en-US"/>
+        </w:rPr>
+      </w:pPr>
+      <w:r>
+        <w:rPr>
+          <w:sz w:val="18"/>
+          <w:szCs w:val="18"/>
+          <w:lang w:val="en-US"/>
+        </w:rPr>
+        <w:t xml:space="preserve">    FOREIGN KEY (</w:t>
+      </w:r>
+      <w:r>
+        <w:rPr>
+          <w:b/>
+          <w:bCs/>
+          <w:sz w:val="18"/>
+          <w:szCs w:val="18"/>
+          <w:lang w:val="en-US"/>
+        </w:rPr>
+        <w:t>customer_id</w:t>
+      </w:r>
+      <w:r>
+        <w:rPr>
+          <w:sz w:val="18"/>
+          <w:szCs w:val="18"/>
+          <w:lang w:val="en-US"/>
+        </w:rPr>
+        <w:t>) REFERENCES customers(</w:t>
+      </w:r>
+      <w:r>
+        <w:rPr>
+          <w:b/>
+          <w:bCs/>
+          <w:sz w:val="18"/>
+          <w:szCs w:val="18"/>
+          <w:lang w:val="en-US"/>
+        </w:rPr>
+        <w:t>id</w:t>
+      </w:r>
+      <w:r>
+        <w:rPr>
+          <w:sz w:val="18"/>
+          <w:szCs w:val="18"/>
+          <w:lang w:val="en-US"/>
+        </w:rPr>
+        <w:t>),</w:t>
+      </w:r>
+    </w:p>
+    <w:p>
+      <w:pPr>
+        <w:spacing w:after="0"/>
+        <w:ind w:left="1440" w:firstLine="720"/>
+        <w:rPr>
+          <w:sz w:val="18"/>
+          <w:szCs w:val="18"/>
+          <w:lang w:val="en-US"/>
+        </w:rPr>
+      </w:pPr>
+      <w:r>
+        <w:rPr>
+          <w:sz w:val="18"/>
+          <w:szCs w:val="18"/>
+          <w:lang w:val="en-US"/>
+        </w:rPr>
+        <w:t xml:space="preserve">    FOREIGN KEY (</w:t>
+      </w:r>
+      <w:r>
+        <w:rPr>
+          <w:b/>
+          <w:bCs/>
+          <w:sz w:val="18"/>
+          <w:szCs w:val="18"/>
+          <w:lang w:val="en-US"/>
+        </w:rPr>
+        <w:t>product_id</w:t>
+      </w:r>
+      <w:r>
+        <w:rPr>
+          <w:sz w:val="18"/>
+          <w:szCs w:val="18"/>
+          <w:lang w:val="en-US"/>
+        </w:rPr>
+        <w:t>) REFERENCES products(</w:t>
+      </w:r>
+      <w:r>
+        <w:rPr>
+          <w:b/>
+          <w:bCs/>
+          <w:sz w:val="18"/>
+          <w:szCs w:val="18"/>
+          <w:lang w:val="en-US"/>
+        </w:rPr>
+        <w:t>id</w:t>
+      </w:r>
+      <w:r>
+        <w:rPr>
+          <w:sz w:val="18"/>
+          <w:szCs w:val="18"/>
+          <w:lang w:val="en-US"/>
+        </w:rPr>
+        <w:t>)</w:t>
+      </w:r>
+    </w:p>
+    <w:p>
+      <w:pPr>
+        <w:spacing w:after="0"/>
+        <w:ind w:left="720" w:firstLine="720"/>
+        <w:rPr>
+          <w:sz w:val="18"/>
+          <w:szCs w:val="18"/>
+          <w:lang w:val="en-US"/>
+        </w:rPr>
+      </w:pPr>
+      <w:r>
+        <w:rPr>
+          <w:sz w:val="18"/>
+          <w:szCs w:val="18"/>
+          <w:lang w:val="en-US"/>
+        </w:rPr>
+        <w:t>);</w:t>
+      </w:r>
+    </w:p>
+    <w:p>
+      <w:pPr>
+        <w:spacing w:after="0"/>
+        <w:ind w:left="720"/>
+        <w:rPr>
+          <w:b/>
+          <w:bCs/>
+          <w:sz w:val="21"/>
+          <w:szCs w:val="21"/>
+          <w:lang w:val="en-US"/>
+        </w:rPr>
+      </w:pPr>
+      <w:r>
+        <w:rPr>
+          <w:lang w:val="en-US"/>
+        </w:rPr>
+        <w:t xml:space="preserve">     </w:t>
+      </w:r>
+      <w:r>
+        <w:rPr>
+          <w:b/>
+          <w:bCs/>
+          <w:sz w:val="21"/>
+          <w:szCs w:val="21"/>
+          <w:lang w:val="en-US"/>
+        </w:rPr>
+        <w:t>Without Foreign Key:</w:t>
+      </w:r>
+    </w:p>
+    <w:p>
+      <w:pPr>
+        <w:spacing w:after="0"/>
+        <w:ind w:left="720" w:firstLine="720"/>
+        <w:rPr>
+          <w:sz w:val="18"/>
+          <w:szCs w:val="18"/>
+          <w:lang w:val="en-US"/>
+        </w:rPr>
+      </w:pPr>
+      <w:r>
+        <w:rPr>
+          <w:sz w:val="18"/>
+          <w:szCs w:val="18"/>
+          <w:lang w:val="en-US"/>
+        </w:rPr>
+        <w:t>CREATE</w:t>
+      </w:r>
+      <w:r>
+        <w:rPr>
+          <w:sz w:val="18"/>
+          <w:szCs w:val="18"/>
+          <w:lang w:val="en-US"/>
+        </w:rPr>
+        <w:t xml:space="preserve"> TABLE {</w:t>
+      </w:r>
+      <w:r>
+        <w:rPr>
+          <w:rFonts w:ascii="Times New Roman" w:hAnsi="Times New Roman" w:cs="Times New Roman"/>
+          <w:sz w:val="16"/>
+          <w:szCs w:val="16"/>
+          <w:lang w:val="en-US"/>
+        </w:rPr>
+        <w:t>Table Name</w:t>
+      </w:r>
+      <w:r>
+        <w:rPr>
+          <w:sz w:val="18"/>
+          <w:szCs w:val="18"/>
+          <w:lang w:val="en-US"/>
+        </w:rPr>
+        <w:t>}</w:t>
+      </w:r>
+    </w:p>
+    <w:p>
+      <w:pPr>
+        <w:spacing w:after="0"/>
+        <w:ind w:left="720" w:firstLine="720"/>
+        <w:rPr>
+          <w:sz w:val="18"/>
+          <w:szCs w:val="18"/>
+          <w:lang w:val="en-US"/>
+        </w:rPr>
+      </w:pPr>
+      <w:r>
+        <w:rPr>
+          <w:sz w:val="18"/>
+          <w:szCs w:val="18"/>
+          <w:lang w:val="en-US"/>
+        </w:rPr>
+        <w:t>(</w:t>
+      </w:r>
+    </w:p>
+    <w:p>
+      <w:pPr>
+        <w:spacing w:after="0"/>
+        <w:ind w:left="720" w:firstLine="720"/>
+        <w:rPr>
+          <w:rFonts w:ascii="Times New Roman" w:hAnsi="Times New Roman" w:cs="Times New Roman"/>
+          <w:sz w:val="16"/>
+          <w:szCs w:val="16"/>
+          <w:lang w:val="en-US"/>
+        </w:rPr>
+      </w:pPr>
+      <w:r>
+        <w:rPr>
+          <w:rFonts w:ascii="Times New Roman" w:hAnsi="Times New Roman" w:cs="Times New Roman"/>
+          <w:sz w:val="16"/>
+          <w:szCs w:val="16"/>
+          <w:lang w:val="en-US"/>
+        </w:rPr>
+        <w:t xml:space="preserve">   {Column Name} {Data Type} {auto Increment} {Primary Key (OR) Foreign Key} {NULL (OR) NOT NULL}</w:t>
+      </w:r>
+      <w:r>
+        <w:rPr>
+          <w:rFonts w:ascii="Times New Roman" w:hAnsi="Times New Roman" w:cs="Times New Roman"/>
+          <w:sz w:val="16"/>
+          <w:szCs w:val="16"/>
+          <w:lang w:val="en-US"/>
+        </w:rPr>
+        <w:t>,</w:t>
+      </w:r>
+    </w:p>
+    <w:p>
+      <w:pPr>
+        <w:spacing w:after="0"/>
+        <w:ind w:left="720" w:firstLine="720"/>
+        <w:rPr>
+          <w:sz w:val="18"/>
+          <w:szCs w:val="18"/>
+          <w:lang w:val="en-US"/>
+        </w:rPr>
+      </w:pPr>
+      <w:r>
+        <w:rPr>
+          <w:sz w:val="18"/>
+          <w:szCs w:val="18"/>
+          <w:lang w:val="en-US"/>
+        </w:rPr>
+        <w:t>);</w:t>
+      </w:r>
+    </w:p>
+    <w:p>
+      <w:pPr>
+        <w:spacing w:after="0"/>
+        <w:ind w:left="720" w:firstLine="720"/>
+        <w:rPr>
+          <w:sz w:val="18"/>
+          <w:szCs w:val="18"/>
+          <w:lang w:val="en-US"/>
+        </w:rPr>
+      </w:pPr>
+    </w:p>
+    <w:p>
+      <w:pPr>
+        <w:spacing w:after="0"/>
+        <w:ind w:left="720" w:firstLine="720"/>
+        <w:rPr>
+          <w:sz w:val="18"/>
+          <w:szCs w:val="18"/>
+          <w:lang w:val="en-US"/>
+        </w:rPr>
+      </w:pPr>
+      <w:r>
+        <w:rPr>
+          <w:sz w:val="18"/>
+          <w:szCs w:val="18"/>
+          <w:lang w:val="en-US"/>
+        </w:rPr>
+        <w:t>Ex:</w:t>
+      </w:r>
+    </w:p>
+    <w:p>
+      <w:pPr>
+        <w:spacing w:after="0"/>
+        <w:ind w:left="720" w:firstLine="720"/>
+        <w:rPr>
+          <w:sz w:val="18"/>
+          <w:szCs w:val="18"/>
+          <w:lang w:val="en-US"/>
+        </w:rPr>
+      </w:pPr>
+      <w:r>
+        <w:rPr>
+          <w:sz w:val="18"/>
+          <w:szCs w:val="18"/>
+          <w:lang w:val="en-US"/>
+        </w:rPr>
+        <w:t>CREATE TABLE products</w:t>
+      </w:r>
+    </w:p>
+    <w:p>
+      <w:pPr>
+        <w:spacing w:after="0"/>
+        <w:ind w:left="720" w:firstLine="720"/>
+        <w:rPr>
+          <w:sz w:val="18"/>
+          <w:szCs w:val="18"/>
+          <w:lang w:val="en-US"/>
+        </w:rPr>
+      </w:pPr>
+      <w:r>
+        <w:rPr>
+          <w:sz w:val="18"/>
+          <w:szCs w:val="18"/>
+          <w:lang w:val="en-US"/>
+        </w:rPr>
+        <w:t>(</w:t>
+      </w:r>
+    </w:p>
+    <w:p>
+      <w:pPr>
+        <w:spacing w:after="0"/>
+        <w:ind w:left="720" w:firstLine="720"/>
+        <w:rPr>
+          <w:sz w:val="18"/>
+          <w:szCs w:val="18"/>
+          <w:lang w:val="en-US"/>
+        </w:rPr>
+      </w:pPr>
+      <w:r>
+        <w:rPr>
+          <w:sz w:val="18"/>
+          <w:szCs w:val="18"/>
+          <w:lang w:val="en-US"/>
+        </w:rPr>
+        <w:t xml:space="preserve">    </w:t>
+      </w:r>
+      <w:r>
+        <w:rPr>
+          <w:sz w:val="18"/>
+          <w:szCs w:val="18"/>
+          <w:lang w:val="en-US"/>
+        </w:rPr>
+        <w:t>id INT auto_increment PRIMARY KEY,</w:t>
+      </w:r>
+    </w:p>
+    <w:p>
+      <w:pPr>
+        <w:spacing w:after="0"/>
+        <w:ind w:left="720" w:firstLine="720"/>
+        <w:rPr>
+          <w:sz w:val="18"/>
+          <w:szCs w:val="18"/>
+          <w:lang w:val="en-US"/>
+        </w:rPr>
+      </w:pPr>
+      <w:r>
+        <w:rPr>
+          <w:sz w:val="18"/>
+          <w:szCs w:val="18"/>
+          <w:lang w:val="en-US"/>
+        </w:rPr>
+        <w:t xml:space="preserve">    name VARCHAR(30) NOT NULL,</w:t>
+      </w:r>
+    </w:p>
+    <w:p>
+      <w:pPr>
+        <w:spacing w:after="0"/>
+        <w:ind w:left="720" w:firstLine="720"/>
+        <w:rPr>
+          <w:sz w:val="18"/>
+          <w:szCs w:val="18"/>
+          <w:lang w:val="en-US"/>
+        </w:rPr>
+      </w:pPr>
+      <w:r>
+        <w:rPr>
+          <w:sz w:val="18"/>
+          <w:szCs w:val="18"/>
+          <w:lang w:val="en-US"/>
+        </w:rPr>
+        <w:t xml:space="preserve">    price DECIMAL(3,2)</w:t>
+      </w:r>
+    </w:p>
+    <w:p>
+      <w:pPr>
+        <w:spacing w:after="0"/>
+        <w:ind w:left="720" w:firstLine="720"/>
+        <w:rPr>
+          <w:sz w:val="18"/>
+          <w:szCs w:val="18"/>
+          <w:lang w:val="en-US"/>
+        </w:rPr>
+      </w:pPr>
+      <w:r>
+        <w:rPr>
+          <w:sz w:val="18"/>
+          <w:szCs w:val="18"/>
+          <w:lang w:val="en-US"/>
+        </w:rPr>
+        <w:t>);</w:t>
+      </w:r>
+    </w:p>
+    <w:p>
+      <w:pPr>
+        <w:spacing w:after="0"/>
+        <w:rPr>
+          <w:sz w:val="18"/>
+          <w:szCs w:val="18"/>
+          <w:lang w:val="en-US"/>
+        </w:rPr>
+      </w:pPr>
+    </w:p>
+    <w:p>
+      <w:pPr>
+        <w:spacing w:after="0"/>
+        <w:rPr>
+          <w:b/>
+          <w:bCs/>
+          <w:sz w:val="22"/>
+          <w:szCs w:val="22"/>
+          <w:lang w:val="en-US"/>
+        </w:rPr>
+      </w:pPr>
+      <w:r>
+        <w:rPr>
+          <w:b/>
+          <w:bCs/>
+          <w:sz w:val="22"/>
+          <w:szCs w:val="22"/>
+          <w:lang w:val="en-US"/>
+        </w:rPr>
+        <w:tab/>
+      </w:r>
+    </w:p>
+    <w:p>
+      <w:pPr>
+        <w:spacing w:after="0"/>
+        <w:rPr>
+          <w:b/>
+          <w:bCs/>
+          <w:sz w:val="22"/>
+          <w:szCs w:val="22"/>
+          <w:lang w:val="en-US"/>
+        </w:rPr>
+      </w:pPr>
+    </w:p>
+    <w:p>
+      <w:pPr>
+        <w:spacing w:after="0"/>
+        <w:rPr>
+          <w:b/>
+          <w:bCs/>
+          <w:sz w:val="22"/>
+          <w:szCs w:val="22"/>
+          <w:lang w:val="en-US"/>
+        </w:rPr>
+      </w:pPr>
+    </w:p>
+    <w:p>
+      <w:pPr>
+        <w:spacing w:after="0"/>
+        <w:rPr>
+          <w:b/>
+          <w:bCs/>
+          <w:sz w:val="22"/>
+          <w:szCs w:val="22"/>
+          <w:lang w:val="en-US"/>
+        </w:rPr>
+      </w:pPr>
+    </w:p>
+    <w:p>
+      <w:pPr>
+        <w:spacing w:after="0"/>
+        <w:rPr>
+          <w:b/>
+          <w:bCs/>
+          <w:sz w:val="22"/>
+          <w:szCs w:val="22"/>
+          <w:lang w:val="en-US"/>
+        </w:rPr>
+      </w:pPr>
+    </w:p>
+    <w:p>
+      <w:pPr>
+        <w:spacing w:after="0"/>
+        <w:ind w:firstLine="720"/>
+        <w:rPr>
+          <w:b/>
+          <w:bCs/>
+          <w:sz w:val="22"/>
+          <w:szCs w:val="22"/>
+          <w:lang w:val="en-US"/>
+        </w:rPr>
+      </w:pPr>
+      <w:r>
+        <w:rPr>
+          <w:b/>
+          <w:bCs/>
+          <w:sz w:val="22"/>
+          <w:szCs w:val="22"/>
+          <w:lang w:val="en-US"/>
+        </w:rPr>
+        <w:lastRenderedPageBreak/>
+        <w:t>Altering Table or Modifying Table:</w:t>
+      </w:r>
+    </w:p>
+    <w:p>
+      <w:pPr>
+        <w:spacing w:after="0"/>
+        <w:ind w:firstLine="720"/>
+        <w:rPr>
+          <w:b/>
+          <w:bCs/>
+          <w:sz w:val="21"/>
+          <w:szCs w:val="21"/>
+          <w:lang w:val="en-US"/>
+        </w:rPr>
+      </w:pPr>
+      <w:r>
+        <w:rPr>
+          <w:b/>
+          <w:bCs/>
+          <w:sz w:val="22"/>
+          <w:szCs w:val="22"/>
+          <w:lang w:val="en-US"/>
+        </w:rPr>
+        <w:t xml:space="preserve">     </w:t>
+      </w:r>
+      <w:r>
+        <w:rPr>
+          <w:b/>
+          <w:bCs/>
+          <w:sz w:val="21"/>
+          <w:szCs w:val="21"/>
+          <w:lang w:val="en-US"/>
+        </w:rPr>
+        <w:t>Add Column</w:t>
+      </w:r>
+      <w:r>
+        <w:rPr>
+          <w:b/>
+          <w:bCs/>
+          <w:sz w:val="21"/>
+          <w:szCs w:val="21"/>
+          <w:lang w:val="en-US"/>
+        </w:rPr>
+        <w:t xml:space="preserve"> </w:t>
+      </w:r>
+      <w:r>
+        <w:rPr>
+          <w:b/>
+          <w:bCs/>
+          <w:sz w:val="21"/>
+          <w:szCs w:val="21"/>
+          <w:lang w:val="en-US"/>
+        </w:rPr>
+        <w:t xml:space="preserve">in </w:t>
+      </w:r>
+      <w:r>
+        <w:rPr>
+          <w:b/>
+          <w:bCs/>
+          <w:sz w:val="21"/>
+          <w:szCs w:val="21"/>
+          <w:lang w:val="en-US"/>
+        </w:rPr>
+        <w:t>a Table</w:t>
+      </w:r>
+      <w:r>
+        <w:rPr>
+          <w:b/>
+          <w:bCs/>
+          <w:sz w:val="21"/>
+          <w:szCs w:val="21"/>
+          <w:lang w:val="en-US"/>
+        </w:rPr>
+        <w:t>:</w:t>
+      </w:r>
+    </w:p>
+    <w:p>
+      <w:pPr>
+        <w:spacing w:after="0"/>
+        <w:ind w:firstLine="720"/>
+        <w:rPr>
+          <w:sz w:val="18"/>
+          <w:szCs w:val="18"/>
+          <w:lang w:val="en-US"/>
+        </w:rPr>
+      </w:pPr>
+      <w:r>
+        <w:rPr>
+          <w:b/>
+          <w:bCs/>
+          <w:sz w:val="21"/>
+          <w:szCs w:val="21"/>
+          <w:lang w:val="en-US"/>
+        </w:rPr>
+        <w:tab/>
+      </w:r>
+      <w:r>
+        <w:rPr>
+          <w:sz w:val="18"/>
+          <w:szCs w:val="18"/>
+          <w:lang w:val="en-US"/>
+        </w:rPr>
+        <w:t>ALTER TABLE {Table Name}</w:t>
+      </w:r>
+    </w:p>
+    <w:p>
+      <w:pPr>
+        <w:spacing w:after="0"/>
+        <w:ind w:firstLine="720"/>
+        <w:rPr>
+          <w:sz w:val="18"/>
+          <w:szCs w:val="18"/>
+          <w:lang w:val="en-US"/>
+        </w:rPr>
+      </w:pPr>
+      <w:r>
+        <w:rPr>
+          <w:sz w:val="18"/>
+          <w:szCs w:val="18"/>
+          <w:lang w:val="en-US"/>
+        </w:rPr>
+        <w:tab/>
+        <w:t>ADD Column {Column Name} {Data Type}</w:t>
+      </w:r>
+    </w:p>
+    <w:p>
+      <w:pPr>
+        <w:spacing w:after="0"/>
+        <w:ind w:firstLine="720"/>
+        <w:rPr>
+          <w:sz w:val="18"/>
+          <w:szCs w:val="18"/>
+          <w:lang w:val="en-US"/>
+        </w:rPr>
+      </w:pPr>
+      <w:r>
+        <w:rPr>
+          <w:sz w:val="18"/>
+          <w:szCs w:val="18"/>
+          <w:lang w:val="en-US"/>
+        </w:rPr>
+        <w:tab/>
+      </w:r>
+      <w:r>
+        <w:rPr>
+          <w:sz w:val="18"/>
+          <w:szCs w:val="18"/>
+          <w:lang w:val="en-US"/>
+        </w:rPr>
+        <w:t xml:space="preserve">Ex: </w:t>
+      </w:r>
+    </w:p>
+    <w:p>
+      <w:pPr>
+        <w:spacing w:after="0"/>
+        <w:ind w:firstLine="720"/>
+        <w:rPr>
+          <w:sz w:val="18"/>
+          <w:szCs w:val="18"/>
+          <w:lang w:val="en-US"/>
+        </w:rPr>
+      </w:pPr>
+      <w:r>
+        <w:rPr>
+          <w:b/>
+          <w:bCs/>
+          <w:sz w:val="21"/>
+          <w:szCs w:val="21"/>
+          <w:lang w:val="en-US"/>
+        </w:rPr>
+        <w:tab/>
+      </w:r>
+      <w:r>
+        <w:rPr>
+          <w:sz w:val="18"/>
+          <w:szCs w:val="18"/>
+          <w:lang w:val="en-US"/>
+        </w:rPr>
+        <w:t xml:space="preserve">ALTER TABLE </w:t>
+      </w:r>
+      <w:r>
+        <w:rPr>
+          <w:sz w:val="18"/>
+          <w:szCs w:val="18"/>
+          <w:lang w:val="en-US"/>
+        </w:rPr>
+        <w:t>products</w:t>
+      </w:r>
+    </w:p>
+    <w:p>
+      <w:pPr>
+        <w:spacing w:after="0"/>
+        <w:ind w:firstLine="720"/>
+        <w:rPr>
+          <w:sz w:val="18"/>
+          <w:szCs w:val="18"/>
+          <w:lang w:val="en-US"/>
+        </w:rPr>
+      </w:pPr>
+      <w:r>
+        <w:rPr>
+          <w:sz w:val="18"/>
+          <w:szCs w:val="18"/>
+          <w:lang w:val="en-US"/>
+        </w:rPr>
+        <w:tab/>
+        <w:t>ADD Column origin_country VARCHAR(30)</w:t>
+      </w:r>
+      <w:r>
+        <w:rPr>
+          <w:sz w:val="18"/>
+          <w:szCs w:val="18"/>
+          <w:lang w:val="en-US"/>
+        </w:rPr>
+        <w:t>;</w:t>
+      </w:r>
+    </w:p>
+    <w:p>
+      <w:pPr>
+        <w:spacing w:after="0"/>
+        <w:ind w:firstLine="720"/>
+        <w:rPr>
+          <w:sz w:val="18"/>
+          <w:szCs w:val="18"/>
+          <w:lang w:val="en-US"/>
+        </w:rPr>
+      </w:pPr>
+    </w:p>
+    <w:p>
+      <w:pPr>
+        <w:spacing w:after="0"/>
+        <w:ind w:firstLine="720"/>
+        <w:rPr>
+          <w:b/>
+          <w:bCs/>
+          <w:sz w:val="21"/>
+          <w:szCs w:val="21"/>
+          <w:lang w:val="en-US"/>
+        </w:rPr>
+      </w:pPr>
+      <w:r>
+        <w:rPr>
+          <w:b/>
+          <w:bCs/>
+          <w:sz w:val="20"/>
+          <w:szCs w:val="20"/>
+          <w:lang w:val="en-US"/>
+        </w:rPr>
+        <w:t xml:space="preserve">      </w:t>
+      </w:r>
+      <w:r>
+        <w:rPr>
+          <w:b/>
+          <w:bCs/>
+          <w:sz w:val="21"/>
+          <w:szCs w:val="21"/>
+          <w:lang w:val="en-US"/>
+        </w:rPr>
+        <w:t>Delete Column in a Table:</w:t>
+      </w:r>
+    </w:p>
+    <w:p>
+      <w:pPr>
+        <w:spacing w:after="0"/>
+        <w:ind w:firstLine="720"/>
+        <w:rPr>
+          <w:sz w:val="18"/>
+          <w:szCs w:val="18"/>
+          <w:lang w:val="en-US"/>
+        </w:rPr>
+      </w:pPr>
+      <w:r>
+        <w:rPr>
+          <w:b/>
+          <w:bCs/>
+          <w:sz w:val="21"/>
+          <w:szCs w:val="21"/>
+          <w:lang w:val="en-US"/>
+        </w:rPr>
+        <w:tab/>
+      </w:r>
+      <w:r>
+        <w:rPr>
+          <w:sz w:val="18"/>
+          <w:szCs w:val="18"/>
+          <w:lang w:val="en-US"/>
+        </w:rPr>
+        <w:t>ALTER TABLE {Table Name}</w:t>
+      </w:r>
+    </w:p>
+    <w:p>
+      <w:pPr>
+        <w:spacing w:after="0"/>
+        <w:ind w:firstLine="720"/>
+        <w:rPr>
+          <w:sz w:val="18"/>
+          <w:szCs w:val="18"/>
+          <w:lang w:val="en-US"/>
+        </w:rPr>
+      </w:pPr>
+      <w:r>
+        <w:rPr>
+          <w:sz w:val="18"/>
+          <w:szCs w:val="18"/>
+          <w:lang w:val="en-US"/>
+        </w:rPr>
+        <w:tab/>
+      </w:r>
+      <w:r>
+        <w:rPr>
+          <w:sz w:val="18"/>
+          <w:szCs w:val="18"/>
+          <w:lang w:val="en-US"/>
+        </w:rPr>
+        <w:t>DROP</w:t>
+      </w:r>
+      <w:r>
+        <w:rPr>
+          <w:sz w:val="18"/>
+          <w:szCs w:val="18"/>
+          <w:lang w:val="en-US"/>
+        </w:rPr>
+        <w:t xml:space="preserve"> Column {Column Name} </w:t>
+      </w:r>
+    </w:p>
+    <w:p>
+      <w:pPr>
+        <w:spacing w:after="0"/>
+        <w:ind w:firstLine="720"/>
+        <w:rPr>
+          <w:sz w:val="18"/>
+          <w:szCs w:val="18"/>
+          <w:lang w:val="en-US"/>
+        </w:rPr>
+      </w:pPr>
+      <w:r>
+        <w:rPr>
+          <w:sz w:val="18"/>
+          <w:szCs w:val="18"/>
+          <w:lang w:val="en-US"/>
+        </w:rPr>
+        <w:tab/>
+      </w:r>
+      <w:r>
+        <w:rPr>
+          <w:sz w:val="18"/>
+          <w:szCs w:val="18"/>
+          <w:lang w:val="en-US"/>
+        </w:rPr>
+        <w:t xml:space="preserve">Ex: </w:t>
+      </w:r>
+    </w:p>
+    <w:p>
+      <w:pPr>
+        <w:spacing w:after="0"/>
+        <w:ind w:firstLine="720"/>
+        <w:rPr>
+          <w:sz w:val="18"/>
+          <w:szCs w:val="18"/>
+          <w:lang w:val="en-US"/>
+        </w:rPr>
+      </w:pPr>
+      <w:r>
+        <w:rPr>
+          <w:b/>
+          <w:bCs/>
+          <w:sz w:val="21"/>
+          <w:szCs w:val="21"/>
+          <w:lang w:val="en-US"/>
+        </w:rPr>
+        <w:tab/>
+      </w:r>
+      <w:r>
+        <w:rPr>
+          <w:sz w:val="18"/>
+          <w:szCs w:val="18"/>
+          <w:lang w:val="en-US"/>
+        </w:rPr>
+        <w:t xml:space="preserve">ALTER TABLE </w:t>
+      </w:r>
+      <w:r>
+        <w:rPr>
+          <w:sz w:val="18"/>
+          <w:szCs w:val="18"/>
+          <w:lang w:val="en-US"/>
+        </w:rPr>
+        <w:t>products</w:t>
+      </w:r>
+    </w:p>
+    <w:p>
+      <w:pPr>
+        <w:spacing w:after="0"/>
+        <w:ind w:firstLine="720"/>
+        <w:rPr>
+          <w:sz w:val="18"/>
+          <w:szCs w:val="18"/>
+          <w:lang w:val="en-US"/>
+        </w:rPr>
+      </w:pPr>
+      <w:r>
+        <w:rPr>
+          <w:sz w:val="18"/>
+          <w:szCs w:val="18"/>
+          <w:lang w:val="en-US"/>
+        </w:rPr>
+        <w:tab/>
+      </w:r>
+      <w:r>
+        <w:rPr>
+          <w:sz w:val="18"/>
+          <w:szCs w:val="18"/>
+          <w:lang w:val="en-US"/>
+        </w:rPr>
+        <w:t xml:space="preserve">DROP Column </w:t>
+      </w:r>
+      <w:r>
+        <w:rPr>
+          <w:sz w:val="18"/>
+          <w:szCs w:val="18"/>
+          <w:lang w:val="en-US"/>
+        </w:rPr>
+        <w:t>origin_country</w:t>
+      </w:r>
+      <w:r>
+        <w:rPr>
+          <w:sz w:val="18"/>
+          <w:szCs w:val="18"/>
+          <w:lang w:val="en-US"/>
+        </w:rPr>
+        <w:t>;</w:t>
+      </w:r>
+    </w:p>
+    <w:p>
+      <w:pPr>
+        <w:spacing w:after="0"/>
+        <w:rPr>
+          <w:sz w:val="18"/>
+          <w:szCs w:val="18"/>
+          <w:lang w:val="en-US"/>
+        </w:rPr>
+      </w:pPr>
+    </w:p>
+    <w:p>
+      <w:pPr>
+        <w:spacing w:after="0"/>
+        <w:rPr>
+          <w:b/>
+          <w:bCs/>
+          <w:sz w:val="21"/>
+          <w:szCs w:val="21"/>
+          <w:lang w:val="en-US"/>
+        </w:rPr>
+      </w:pPr>
+      <w:r>
+        <w:rPr>
+          <w:b/>
+          <w:bCs/>
+          <w:sz w:val="21"/>
+          <w:szCs w:val="21"/>
+          <w:lang w:val="en-US"/>
+        </w:rPr>
+        <w:tab/>
+        <w:t xml:space="preserve">      Modify Column in a Table:</w:t>
+      </w:r>
+    </w:p>
+    <w:p>
+      <w:pPr>
+        <w:spacing w:after="0"/>
+        <w:ind w:firstLine="720"/>
+        <w:rPr>
+          <w:sz w:val="18"/>
+          <w:szCs w:val="18"/>
+          <w:lang w:val="en-US"/>
+        </w:rPr>
+      </w:pPr>
+      <w:r>
+        <w:rPr>
+          <w:b/>
+          <w:bCs/>
+          <w:sz w:val="21"/>
+          <w:szCs w:val="21"/>
+          <w:lang w:val="en-US"/>
+        </w:rPr>
+        <w:tab/>
+      </w:r>
+      <w:r>
+        <w:rPr>
+          <w:sz w:val="18"/>
+          <w:szCs w:val="18"/>
+          <w:lang w:val="en-US"/>
+        </w:rPr>
+        <w:t>ALTER TABLE {Table Name}</w:t>
+      </w:r>
+    </w:p>
+    <w:p>
+      <w:pPr>
+        <w:spacing w:after="0"/>
+        <w:ind w:firstLine="720"/>
+        <w:rPr>
+          <w:sz w:val="18"/>
+          <w:szCs w:val="18"/>
+          <w:lang w:val="en-US"/>
+        </w:rPr>
+      </w:pPr>
+      <w:r>
+        <w:rPr>
+          <w:sz w:val="18"/>
+          <w:szCs w:val="18"/>
+          <w:lang w:val="en-US"/>
+        </w:rPr>
+        <w:tab/>
+      </w:r>
+      <w:r>
+        <w:rPr>
+          <w:sz w:val="18"/>
+          <w:szCs w:val="18"/>
+          <w:lang w:val="en-US"/>
+        </w:rPr>
+        <w:t>Modify</w:t>
+      </w:r>
+      <w:r>
+        <w:rPr>
+          <w:sz w:val="18"/>
+          <w:szCs w:val="18"/>
+          <w:lang w:val="en-US"/>
+        </w:rPr>
+        <w:t xml:space="preserve"> Column {Column Name} </w:t>
+      </w:r>
+    </w:p>
+    <w:p>
+      <w:pPr>
+        <w:spacing w:after="0"/>
+        <w:ind w:firstLine="720"/>
+        <w:rPr>
+          <w:sz w:val="18"/>
+          <w:szCs w:val="18"/>
+          <w:lang w:val="en-US"/>
+        </w:rPr>
+      </w:pPr>
+      <w:r>
+        <w:rPr>
+          <w:sz w:val="18"/>
+          <w:szCs w:val="18"/>
+          <w:lang w:val="en-US"/>
+        </w:rPr>
+        <w:tab/>
+        <w:t>Ex:</w:t>
+      </w:r>
+    </w:p>
+    <w:p>
+      <w:pPr>
+        <w:spacing w:after="0"/>
+        <w:ind w:firstLine="720"/>
+        <w:rPr>
+          <w:sz w:val="18"/>
+          <w:szCs w:val="18"/>
+          <w:lang w:val="en-US"/>
+        </w:rPr>
+      </w:pPr>
+      <w:r>
+        <w:rPr>
+          <w:sz w:val="18"/>
+          <w:szCs w:val="18"/>
+          <w:lang w:val="en-US"/>
+        </w:rPr>
+        <w:tab/>
+      </w:r>
+      <w:r>
+        <w:rPr>
+          <w:sz w:val="18"/>
+          <w:szCs w:val="18"/>
+          <w:lang w:val="en-US"/>
+        </w:rPr>
+        <w:t xml:space="preserve">ALTER TABLE </w:t>
+      </w:r>
+      <w:r>
+        <w:rPr>
+          <w:sz w:val="18"/>
+          <w:szCs w:val="18"/>
+          <w:lang w:val="en-US"/>
+        </w:rPr>
+        <w:t>person</w:t>
+      </w:r>
+    </w:p>
+    <w:p>
+      <w:pPr>
+        <w:spacing w:after="0"/>
+        <w:ind w:firstLine="720"/>
+        <w:rPr>
+          <w:sz w:val="18"/>
+          <w:szCs w:val="18"/>
+          <w:lang w:val="en-US"/>
+        </w:rPr>
+      </w:pPr>
+      <w:r>
+        <w:rPr>
+          <w:sz w:val="18"/>
+          <w:szCs w:val="18"/>
+          <w:lang w:val="en-US"/>
+        </w:rPr>
+        <w:tab/>
+        <w:t xml:space="preserve">Modify Column </w:t>
+      </w:r>
+      <w:r>
+        <w:rPr>
+          <w:sz w:val="18"/>
+          <w:szCs w:val="18"/>
+          <w:lang w:val="en-US"/>
+        </w:rPr>
+        <w:t>age INT NOT NULL;</w:t>
+      </w:r>
+    </w:p>
+    <w:p>
+      <w:pPr>
+        <w:spacing w:after="0"/>
+        <w:rPr>
+          <w:b/>
+          <w:bCs/>
+          <w:sz w:val="21"/>
+          <w:szCs w:val="21"/>
+          <w:lang w:val="en-US"/>
+        </w:rPr>
+      </w:pPr>
+      <w:r>
+        <w:rPr>
+          <w:b/>
+          <w:bCs/>
+          <w:sz w:val="21"/>
+          <w:szCs w:val="21"/>
+          <w:lang w:val="en-US"/>
+        </w:rPr>
+        <w:tab/>
+      </w:r>
+      <w:r>
+        <w:rPr>
+          <w:b/>
+          <w:bCs/>
+          <w:sz w:val="21"/>
+          <w:szCs w:val="21"/>
+          <w:lang w:val="en-US"/>
+        </w:rPr>
+        <w:t xml:space="preserve">     Add Primary Key in a Table:</w:t>
+      </w:r>
+    </w:p>
+    <w:p>
+      <w:pPr>
+        <w:spacing w:after="0"/>
+        <w:ind w:firstLine="720"/>
+        <w:rPr>
+          <w:sz w:val="18"/>
+          <w:szCs w:val="18"/>
+          <w:lang w:val="en-US"/>
+        </w:rPr>
+      </w:pPr>
+      <w:r>
+        <w:rPr>
+          <w:b/>
+          <w:bCs/>
+          <w:sz w:val="21"/>
+          <w:szCs w:val="21"/>
+          <w:lang w:val="en-US"/>
+        </w:rPr>
+        <w:tab/>
+      </w:r>
+      <w:r>
+        <w:rPr>
+          <w:sz w:val="18"/>
+          <w:szCs w:val="18"/>
+          <w:lang w:val="en-US"/>
+        </w:rPr>
+        <w:t>ALTER TABLE {Table Name}</w:t>
+      </w:r>
+    </w:p>
+    <w:p>
+      <w:pPr>
+        <w:spacing w:after="0"/>
+        <w:ind w:firstLine="720"/>
+        <w:rPr>
+          <w:sz w:val="18"/>
+          <w:szCs w:val="18"/>
+          <w:lang w:val="en-US"/>
+        </w:rPr>
+      </w:pPr>
+      <w:r>
+        <w:rPr>
+          <w:sz w:val="18"/>
+          <w:szCs w:val="18"/>
+          <w:lang w:val="en-US"/>
+        </w:rPr>
+        <w:tab/>
+      </w:r>
+      <w:r>
+        <w:rPr>
+          <w:sz w:val="18"/>
+          <w:szCs w:val="18"/>
+          <w:lang w:val="en-US"/>
+        </w:rPr>
+        <w:t>ADD</w:t>
+      </w:r>
+      <w:r>
+        <w:rPr>
+          <w:sz w:val="18"/>
+          <w:szCs w:val="18"/>
+          <w:lang w:val="en-US"/>
+        </w:rPr>
+        <w:t xml:space="preserve"> </w:t>
+      </w:r>
+      <w:r>
+        <w:rPr>
+          <w:sz w:val="18"/>
+          <w:szCs w:val="18"/>
+          <w:lang w:val="en-US"/>
+        </w:rPr>
+        <w:t>PRIMARY KEY (</w:t>
+      </w:r>
+      <w:r>
+        <w:rPr>
+          <w:sz w:val="16"/>
+          <w:szCs w:val="16"/>
+          <w:lang w:val="en-US"/>
+        </w:rPr>
+        <w:t>{Column Name}</w:t>
+      </w:r>
+      <w:r>
+        <w:rPr>
+          <w:sz w:val="16"/>
+          <w:szCs w:val="16"/>
+          <w:lang w:val="en-US"/>
+        </w:rPr>
+        <w:t>);</w:t>
+      </w:r>
+    </w:p>
+    <w:p>
+      <w:pPr>
+        <w:spacing w:after="0"/>
+        <w:ind w:firstLine="720"/>
+        <w:rPr>
+          <w:sz w:val="18"/>
+          <w:szCs w:val="18"/>
+          <w:lang w:val="en-US"/>
+        </w:rPr>
+      </w:pPr>
+      <w:r>
+        <w:rPr>
+          <w:sz w:val="18"/>
+          <w:szCs w:val="18"/>
+          <w:lang w:val="en-US"/>
+        </w:rPr>
+        <w:tab/>
+        <w:t>Ex:</w:t>
+      </w:r>
+    </w:p>
+    <w:p>
+      <w:pPr>
+        <w:spacing w:after="0"/>
+        <w:ind w:firstLine="720"/>
+        <w:rPr>
+          <w:sz w:val="18"/>
+          <w:szCs w:val="18"/>
+          <w:lang w:val="en-US"/>
+        </w:rPr>
+      </w:pPr>
+      <w:r>
+        <w:rPr>
+          <w:sz w:val="18"/>
+          <w:szCs w:val="18"/>
+          <w:lang w:val="en-US"/>
+        </w:rPr>
+        <w:tab/>
+      </w:r>
+      <w:r>
+        <w:rPr>
+          <w:sz w:val="18"/>
+          <w:szCs w:val="18"/>
+          <w:lang w:val="en-US"/>
+        </w:rPr>
+        <w:t xml:space="preserve">ALTER TABLE </w:t>
+      </w:r>
+      <w:r>
+        <w:rPr>
+          <w:sz w:val="18"/>
+          <w:szCs w:val="18"/>
+          <w:lang w:val="en-US"/>
+        </w:rPr>
+        <w:t>products</w:t>
+      </w:r>
+    </w:p>
+    <w:p>
+      <w:pPr>
+        <w:spacing w:after="0"/>
+        <w:ind w:firstLine="720"/>
+        <w:rPr>
+          <w:sz w:val="18"/>
+          <w:szCs w:val="18"/>
+          <w:lang w:val="en-US"/>
+        </w:rPr>
+      </w:pPr>
+      <w:r>
+        <w:rPr>
+          <w:sz w:val="18"/>
+          <w:szCs w:val="18"/>
+          <w:lang w:val="en-US"/>
+        </w:rPr>
+        <w:tab/>
+        <w:t xml:space="preserve">ADD PRIMARY KEY </w:t>
+      </w:r>
+      <w:r>
+        <w:rPr>
+          <w:sz w:val="18"/>
+          <w:szCs w:val="18"/>
+          <w:lang w:val="en-US"/>
+        </w:rPr>
+        <w:t>(</w:t>
+      </w:r>
+      <w:r>
+        <w:rPr>
+          <w:sz w:val="18"/>
+          <w:szCs w:val="18"/>
+          <w:lang w:val="en-US"/>
+        </w:rPr>
+        <w:t>id</w:t>
+      </w:r>
+      <w:r>
+        <w:rPr>
+          <w:sz w:val="18"/>
+          <w:szCs w:val="18"/>
+          <w:lang w:val="en-US"/>
+        </w:rPr>
+        <w:t>);</w:t>
+      </w:r>
+    </w:p>
+    <w:p>
+      <w:pPr>
+        <w:spacing w:after="0"/>
+        <w:rPr>
+          <w:b/>
+          <w:bCs/>
+          <w:sz w:val="21"/>
+          <w:szCs w:val="21"/>
+          <w:lang w:val="en-US"/>
+        </w:rPr>
+      </w:pPr>
+    </w:p>
+    <w:p>
+      <w:pPr>
+        <w:spacing w:after="0"/>
+        <w:rPr>
+          <w:b/>
+          <w:bCs/>
+          <w:sz w:val="21"/>
+          <w:szCs w:val="21"/>
+          <w:lang w:val="en-US"/>
+        </w:rPr>
+      </w:pPr>
+      <w:r>
+        <w:rPr>
+          <w:b/>
+          <w:bCs/>
+          <w:sz w:val="21"/>
+          <w:szCs w:val="21"/>
+          <w:lang w:val="en-US"/>
+        </w:rPr>
+        <w:tab/>
+        <w:t>Deleting a Table:</w:t>
+      </w:r>
+    </w:p>
+    <w:p>
+      <w:pPr>
+        <w:spacing w:after="0"/>
+        <w:rPr>
+          <w:sz w:val="18"/>
+          <w:szCs w:val="18"/>
+          <w:lang w:val="en-US"/>
+        </w:rPr>
+      </w:pPr>
+      <w:r>
+        <w:rPr>
+          <w:sz w:val="21"/>
+          <w:szCs w:val="21"/>
+          <w:lang w:val="en-US"/>
+        </w:rPr>
+        <w:tab/>
+        <w:t xml:space="preserve">     </w:t>
+      </w:r>
+      <w:r>
+        <w:rPr>
+          <w:sz w:val="18"/>
+          <w:szCs w:val="18"/>
+          <w:lang w:val="en-US"/>
+        </w:rPr>
+        <w:t>DROP</w:t>
+      </w:r>
+      <w:r>
+        <w:rPr>
+          <w:sz w:val="18"/>
+          <w:szCs w:val="18"/>
+          <w:lang w:val="en-US"/>
+        </w:rPr>
+        <w:t xml:space="preserve"> TABLE {Table Name};</w:t>
+      </w:r>
+    </w:p>
+    <w:p>
+      <w:pPr>
+        <w:spacing w:after="0"/>
+        <w:rPr>
+          <w:sz w:val="18"/>
+          <w:szCs w:val="18"/>
+          <w:lang w:val="en-US"/>
+        </w:rPr>
+      </w:pPr>
+      <w:r>
+        <w:rPr>
+          <w:sz w:val="18"/>
+          <w:szCs w:val="18"/>
+          <w:lang w:val="en-US"/>
+        </w:rPr>
+        <w:tab/>
+        <w:t xml:space="preserve">      Ex: </w:t>
+      </w:r>
+      <w:r>
+        <w:rPr>
+          <w:sz w:val="18"/>
+          <w:szCs w:val="18"/>
+          <w:lang w:val="en-US"/>
+        </w:rPr>
+        <w:t>DROP</w:t>
+      </w:r>
+      <w:r>
+        <w:rPr>
+          <w:sz w:val="18"/>
+          <w:szCs w:val="18"/>
+          <w:lang w:val="en-US"/>
+        </w:rPr>
+        <w:t xml:space="preserve"> TABLE products;</w:t>
+      </w:r>
+    </w:p>
+    <w:p>
+      <w:pPr>
+        <w:spacing w:after="0"/>
+        <w:rPr>
+          <w:b/>
+          <w:bCs/>
+          <w:sz w:val="21"/>
+          <w:szCs w:val="21"/>
+          <w:lang w:val="en-US"/>
+        </w:rPr>
+      </w:pPr>
+      <w:r>
+        <w:rPr>
+          <w:b/>
+          <w:bCs/>
+          <w:sz w:val="21"/>
+          <w:szCs w:val="21"/>
+          <w:lang w:val="en-US"/>
+        </w:rPr>
+        <w:tab/>
+      </w:r>
     </w:p>
     <w:sectPr>
       <w:pgSz w:w="11906" w:h="16838"/>
-      <w:pgMar w:top="1440" w:right="1440" w:bottom="1440" w:left="1440" w:header="708" w:footer="708" w:gutter="0"/>
+      <w:pgMar w:top="720" w:right="720" w:bottom="720" w:left="720" w:header="708" w:footer="708" w:gutter="0"/>
       <w:cols w:space="708"/>
       <w:docGrid w:linePitch="360"/>
     </w:sectPr>
@@ -569,7 +2873,7 @@
   <w:style w:type="paragraph" w:default="1" w:styleId="Normal">
     <w:name w:val="Normal"/>
     <w:qFormat/>
-    <w:rsid w:val="0037156C"/>
+    <w:rsid w:val="0059644A"/>
   </w:style>
   <w:style w:type="paragraph" w:styleId="Heading1">
     <w:name w:val="heading 1"/>

</xml_diff>